<commit_message>
Update project plan paging
</commit_message>
<xml_diff>
--- a/Documentation/ProjectPlanITS.docx
+++ b/Documentation/ProjectPlanITS.docx
@@ -1106,7 +1106,7 @@
           <w:r>
             <w:fldChar w:fldCharType="separate"/>
           </w:r>
-          <w:hyperlink w:anchor="_Toc96368581" w:history="1">
+          <w:hyperlink w:anchor="_Toc96693477" w:history="1">
             <w:r>
               <w:rPr>
                 <w:rStyle w:val="af3"/>
@@ -1149,7 +1149,7 @@
                 <w:noProof/>
                 <w:webHidden/>
               </w:rPr>
-              <w:instrText xml:space="preserve"> PAGEREF _Toc96368581 \h </w:instrText>
+              <w:instrText xml:space="preserve"> PAGEREF _Toc96693477 \h </w:instrText>
             </w:r>
             <w:r>
               <w:rPr>
@@ -1194,7 +1194,7 @@
               <w:lang w:val="en-US"/>
             </w:rPr>
           </w:pPr>
-          <w:hyperlink w:anchor="_Toc96368582" w:history="1">
+          <w:hyperlink w:anchor="_Toc96693478" w:history="1">
             <w:r>
               <w:rPr>
                 <w:rStyle w:val="af3"/>
@@ -1244,7 +1244,7 @@
                 <w:noProof/>
                 <w:webHidden/>
               </w:rPr>
-              <w:instrText xml:space="preserve"> PAGEREF _Toc96368582 \h </w:instrText>
+              <w:instrText xml:space="preserve"> PAGEREF _Toc96693478 \h </w:instrText>
             </w:r>
             <w:r>
               <w:rPr>
@@ -1289,7 +1289,7 @@
               <w:lang w:val="en-US"/>
             </w:rPr>
           </w:pPr>
-          <w:hyperlink w:anchor="_Toc96368583" w:history="1">
+          <w:hyperlink w:anchor="_Toc96693479" w:history="1">
             <w:r>
               <w:rPr>
                 <w:rStyle w:val="af3"/>
@@ -1339,7 +1339,7 @@
                 <w:noProof/>
                 <w:webHidden/>
               </w:rPr>
-              <w:instrText xml:space="preserve"> PAGEREF _Toc96368583 \h </w:instrText>
+              <w:instrText xml:space="preserve"> PAGEREF _Toc96693479 \h </w:instrText>
             </w:r>
             <w:r>
               <w:rPr>
@@ -1384,7 +1384,7 @@
               <w:lang w:val="en-US"/>
             </w:rPr>
           </w:pPr>
-          <w:hyperlink w:anchor="_Toc96368584" w:history="1">
+          <w:hyperlink w:anchor="_Toc96693480" w:history="1">
             <w:r>
               <w:rPr>
                 <w:rStyle w:val="af3"/>
@@ -1434,7 +1434,7 @@
                 <w:noProof/>
                 <w:webHidden/>
               </w:rPr>
-              <w:instrText xml:space="preserve"> PAGEREF _Toc96368584 \h </w:instrText>
+              <w:instrText xml:space="preserve"> PAGEREF _Toc96693480 \h </w:instrText>
             </w:r>
             <w:r>
               <w:rPr>
@@ -1479,7 +1479,7 @@
               <w:lang w:val="en-US"/>
             </w:rPr>
           </w:pPr>
-          <w:hyperlink w:anchor="_Toc96368585" w:history="1">
+          <w:hyperlink w:anchor="_Toc96693481" w:history="1">
             <w:r>
               <w:rPr>
                 <w:rStyle w:val="af3"/>
@@ -1529,7 +1529,7 @@
                 <w:noProof/>
                 <w:webHidden/>
               </w:rPr>
-              <w:instrText xml:space="preserve"> PAGEREF _Toc96368585 \h </w:instrText>
+              <w:instrText xml:space="preserve"> PAGEREF _Toc96693481 \h </w:instrText>
             </w:r>
             <w:r>
               <w:rPr>
@@ -1574,7 +1574,7 @@
               <w:lang w:val="en-US"/>
             </w:rPr>
           </w:pPr>
-          <w:hyperlink w:anchor="_Toc96368586" w:history="1">
+          <w:hyperlink w:anchor="_Toc96693482" w:history="1">
             <w:r>
               <w:rPr>
                 <w:rStyle w:val="af3"/>
@@ -1624,7 +1624,7 @@
                 <w:noProof/>
                 <w:webHidden/>
               </w:rPr>
-              <w:instrText xml:space="preserve"> PAGEREF _Toc96368586 \h </w:instrText>
+              <w:instrText xml:space="preserve"> PAGEREF _Toc96693482 \h </w:instrText>
             </w:r>
             <w:r>
               <w:rPr>
@@ -1669,7 +1669,7 @@
               <w:lang w:val="en-US"/>
             </w:rPr>
           </w:pPr>
-          <w:hyperlink w:anchor="_Toc96368587" w:history="1">
+          <w:hyperlink w:anchor="_Toc96693483" w:history="1">
             <w:r>
               <w:rPr>
                 <w:rStyle w:val="af3"/>
@@ -1719,7 +1719,7 @@
                 <w:noProof/>
                 <w:webHidden/>
               </w:rPr>
-              <w:instrText xml:space="preserve"> PAGEREF _Toc96368587 \h </w:instrText>
+              <w:instrText xml:space="preserve"> PAGEREF _Toc96693483 \h </w:instrText>
             </w:r>
             <w:r>
               <w:rPr>
@@ -1764,7 +1764,7 @@
               <w:lang w:val="en-US"/>
             </w:rPr>
           </w:pPr>
-          <w:hyperlink w:anchor="_Toc96368588" w:history="1">
+          <w:hyperlink w:anchor="_Toc96693484" w:history="1">
             <w:r>
               <w:rPr>
                 <w:rStyle w:val="af3"/>
@@ -1814,7 +1814,7 @@
                 <w:noProof/>
                 <w:webHidden/>
               </w:rPr>
-              <w:instrText xml:space="preserve"> PAGEREF _Toc96368588 \h </w:instrText>
+              <w:instrText xml:space="preserve"> PAGEREF _Toc96693484 \h </w:instrText>
             </w:r>
             <w:r>
               <w:rPr>
@@ -1834,7 +1834,7 @@
                 <w:noProof/>
                 <w:webHidden/>
               </w:rPr>
-              <w:t>5</w:t>
+              <w:t>4</w:t>
             </w:r>
             <w:r>
               <w:rPr>
@@ -1858,7 +1858,7 @@
               <w:lang w:val="en-US"/>
             </w:rPr>
           </w:pPr>
-          <w:hyperlink w:anchor="_Toc96368589" w:history="1">
+          <w:hyperlink w:anchor="_Toc96693485" w:history="1">
             <w:r>
               <w:rPr>
                 <w:rStyle w:val="af3"/>
@@ -1901,7 +1901,7 @@
                 <w:noProof/>
                 <w:webHidden/>
               </w:rPr>
-              <w:instrText xml:space="preserve"> PAGEREF _Toc96368589 \h </w:instrText>
+              <w:instrText xml:space="preserve"> PAGEREF _Toc96693485 \h </w:instrText>
             </w:r>
             <w:r>
               <w:rPr>
@@ -1946,7 +1946,7 @@
               <w:lang w:val="en-US"/>
             </w:rPr>
           </w:pPr>
-          <w:hyperlink w:anchor="_Toc96368590" w:history="1">
+          <w:hyperlink w:anchor="_Toc96693486" w:history="1">
             <w:r>
               <w:rPr>
                 <w:rStyle w:val="af3"/>
@@ -1996,7 +1996,7 @@
                 <w:noProof/>
                 <w:webHidden/>
               </w:rPr>
-              <w:instrText xml:space="preserve"> PAGEREF _Toc96368590 \h </w:instrText>
+              <w:instrText xml:space="preserve"> PAGEREF _Toc96693486 \h </w:instrText>
             </w:r>
             <w:r>
               <w:rPr>
@@ -2041,7 +2041,7 @@
               <w:lang w:val="en-US"/>
             </w:rPr>
           </w:pPr>
-          <w:hyperlink w:anchor="_Toc96368591" w:history="1">
+          <w:hyperlink w:anchor="_Toc96693487" w:history="1">
             <w:r>
               <w:rPr>
                 <w:rStyle w:val="af3"/>
@@ -2091,7 +2091,7 @@
                 <w:noProof/>
                 <w:webHidden/>
               </w:rPr>
-              <w:instrText xml:space="preserve"> PAGEREF _Toc96368591 \h </w:instrText>
+              <w:instrText xml:space="preserve"> PAGEREF _Toc96693487 \h </w:instrText>
             </w:r>
             <w:r>
               <w:rPr>
@@ -2135,7 +2135,7 @@
               <w:lang w:val="en-US"/>
             </w:rPr>
           </w:pPr>
-          <w:hyperlink w:anchor="_Toc96368592" w:history="1">
+          <w:hyperlink w:anchor="_Toc96693488" w:history="1">
             <w:r>
               <w:rPr>
                 <w:rStyle w:val="af3"/>
@@ -2178,7 +2178,7 @@
                 <w:noProof/>
                 <w:webHidden/>
               </w:rPr>
-              <w:instrText xml:space="preserve"> PAGEREF _Toc96368592 \h </w:instrText>
+              <w:instrText xml:space="preserve"> PAGEREF _Toc96693488 \h </w:instrText>
             </w:r>
             <w:r>
               <w:rPr>
@@ -2223,7 +2223,7 @@
               <w:lang w:val="en-US"/>
             </w:rPr>
           </w:pPr>
-          <w:hyperlink w:anchor="_Toc96368593" w:history="1">
+          <w:hyperlink w:anchor="_Toc96693489" w:history="1">
             <w:r>
               <w:rPr>
                 <w:rStyle w:val="af3"/>
@@ -2273,7 +2273,7 @@
                 <w:noProof/>
                 <w:webHidden/>
               </w:rPr>
-              <w:instrText xml:space="preserve"> PAGEREF _Toc96368593 \h </w:instrText>
+              <w:instrText xml:space="preserve"> PAGEREF _Toc96693489 \h </w:instrText>
             </w:r>
             <w:r>
               <w:rPr>
@@ -2318,7 +2318,7 @@
               <w:lang w:val="en-US"/>
             </w:rPr>
           </w:pPr>
-          <w:hyperlink w:anchor="_Toc96368594" w:history="1">
+          <w:hyperlink w:anchor="_Toc96693490" w:history="1">
             <w:r>
               <w:rPr>
                 <w:rStyle w:val="af3"/>
@@ -2368,7 +2368,7 @@
                 <w:noProof/>
                 <w:webHidden/>
               </w:rPr>
-              <w:instrText xml:space="preserve"> PAGEREF _Toc96368594 \h </w:instrText>
+              <w:instrText xml:space="preserve"> PAGEREF _Toc96693490 \h </w:instrText>
             </w:r>
             <w:r>
               <w:rPr>
@@ -2412,7 +2412,7 @@
               <w:lang w:val="en-US"/>
             </w:rPr>
           </w:pPr>
-          <w:hyperlink w:anchor="_Toc96368595" w:history="1">
+          <w:hyperlink w:anchor="_Toc96693491" w:history="1">
             <w:r>
               <w:rPr>
                 <w:rStyle w:val="af3"/>
@@ -2455,7 +2455,7 @@
                 <w:noProof/>
                 <w:webHidden/>
               </w:rPr>
-              <w:instrText xml:space="preserve"> PAGEREF _Toc96368595 \h </w:instrText>
+              <w:instrText xml:space="preserve"> PAGEREF _Toc96693491 \h </w:instrText>
             </w:r>
             <w:r>
               <w:rPr>
@@ -2500,7 +2500,7 @@
               <w:lang w:val="en-US"/>
             </w:rPr>
           </w:pPr>
-          <w:hyperlink w:anchor="_Toc96368596" w:history="1">
+          <w:hyperlink w:anchor="_Toc96693492" w:history="1">
             <w:r>
               <w:rPr>
                 <w:rStyle w:val="af3"/>
@@ -2550,7 +2550,7 @@
                 <w:noProof/>
                 <w:webHidden/>
               </w:rPr>
-              <w:instrText xml:space="preserve"> PAGEREF _Toc96368596 \h </w:instrText>
+              <w:instrText xml:space="preserve"> PAGEREF _Toc96693492 \h </w:instrText>
             </w:r>
             <w:r>
               <w:rPr>
@@ -2595,7 +2595,7 @@
               <w:lang w:val="en-US"/>
             </w:rPr>
           </w:pPr>
-          <w:hyperlink w:anchor="_Toc96368597" w:history="1">
+          <w:hyperlink w:anchor="_Toc96693493" w:history="1">
             <w:r>
               <w:rPr>
                 <w:rStyle w:val="af3"/>
@@ -2645,7 +2645,7 @@
                 <w:noProof/>
                 <w:webHidden/>
               </w:rPr>
-              <w:instrText xml:space="preserve"> PAGEREF _Toc96368597 \h </w:instrText>
+              <w:instrText xml:space="preserve"> PAGEREF _Toc96693493 \h </w:instrText>
             </w:r>
             <w:r>
               <w:rPr>
@@ -2690,7 +2690,7 @@
               <w:lang w:val="en-US"/>
             </w:rPr>
           </w:pPr>
-          <w:hyperlink w:anchor="_Toc96368598" w:history="1">
+          <w:hyperlink w:anchor="_Toc96693494" w:history="1">
             <w:r>
               <w:rPr>
                 <w:rStyle w:val="af3"/>
@@ -2740,7 +2740,7 @@
                 <w:noProof/>
                 <w:webHidden/>
               </w:rPr>
-              <w:instrText xml:space="preserve"> PAGEREF _Toc96368598 \h </w:instrText>
+              <w:instrText xml:space="preserve"> PAGEREF _Toc96693494 \h </w:instrText>
             </w:r>
             <w:r>
               <w:rPr>
@@ -2784,7 +2784,7 @@
               <w:lang w:val="en-US"/>
             </w:rPr>
           </w:pPr>
-          <w:hyperlink w:anchor="_Toc96368599" w:history="1">
+          <w:hyperlink w:anchor="_Toc96693495" w:history="1">
             <w:r>
               <w:rPr>
                 <w:rStyle w:val="af3"/>
@@ -2827,7 +2827,7 @@
                 <w:noProof/>
                 <w:webHidden/>
               </w:rPr>
-              <w:instrText xml:space="preserve"> PAGEREF _Toc96368599 \h </w:instrText>
+              <w:instrText xml:space="preserve"> PAGEREF _Toc96693495 \h </w:instrText>
             </w:r>
             <w:r>
               <w:rPr>
@@ -2872,7 +2872,7 @@
               <w:lang w:val="en-US"/>
             </w:rPr>
           </w:pPr>
-          <w:hyperlink w:anchor="_Toc96368600" w:history="1">
+          <w:hyperlink w:anchor="_Toc96693496" w:history="1">
             <w:r>
               <w:rPr>
                 <w:rStyle w:val="af3"/>
@@ -2922,7 +2922,7 @@
                 <w:noProof/>
                 <w:webHidden/>
               </w:rPr>
-              <w:instrText xml:space="preserve"> PAGEREF _Toc96368600 \h </w:instrText>
+              <w:instrText xml:space="preserve"> PAGEREF _Toc96693496 \h </w:instrText>
             </w:r>
             <w:r>
               <w:rPr>
@@ -2967,7 +2967,7 @@
               <w:lang w:val="en-US"/>
             </w:rPr>
           </w:pPr>
-          <w:hyperlink w:anchor="_Toc96368601" w:history="1">
+          <w:hyperlink w:anchor="_Toc96693497" w:history="1">
             <w:r>
               <w:rPr>
                 <w:rStyle w:val="af3"/>
@@ -3017,7 +3017,7 @@
                 <w:noProof/>
                 <w:webHidden/>
               </w:rPr>
-              <w:instrText xml:space="preserve"> PAGEREF _Toc96368601 \h </w:instrText>
+              <w:instrText xml:space="preserve"> PAGEREF _Toc96693497 \h </w:instrText>
             </w:r>
             <w:r>
               <w:rPr>
@@ -3065,7 +3065,7 @@
       <w:pPr>
         <w:pStyle w:val="1"/>
       </w:pPr>
-      <w:bookmarkStart w:id="3" w:name="_Toc96368581"/>
+      <w:bookmarkStart w:id="3" w:name="_Toc96693477"/>
       <w:r>
         <w:lastRenderedPageBreak/>
         <w:t>Project assignment</w:t>
@@ -3077,7 +3077,7 @@
         <w:pStyle w:val="2"/>
       </w:pPr>
       <w:bookmarkStart w:id="4" w:name="_Toc507670773"/>
-      <w:bookmarkStart w:id="5" w:name="_Toc96368582"/>
+      <w:bookmarkStart w:id="5" w:name="_Toc96693478"/>
       <w:r>
         <w:t>Context</w:t>
       </w:r>
@@ -3103,14 +3103,14 @@
       <w:pPr>
         <w:pStyle w:val="2"/>
       </w:pPr>
-      <w:bookmarkStart w:id="6" w:name="_Toc96368583"/>
-      <w:bookmarkStart w:id="7" w:name="_Toc327581046"/>
-      <w:bookmarkStart w:id="8" w:name="_Toc327581596"/>
-      <w:bookmarkStart w:id="9" w:name="_Toc327583376"/>
+      <w:bookmarkStart w:id="6" w:name="_Toc327581046"/>
+      <w:bookmarkStart w:id="7" w:name="_Toc327581596"/>
+      <w:bookmarkStart w:id="8" w:name="_Toc327583376"/>
+      <w:bookmarkStart w:id="9" w:name="_Toc96693479"/>
       <w:r>
         <w:t>Goal of the project</w:t>
       </w:r>
-      <w:bookmarkEnd w:id="6"/>
+      <w:bookmarkEnd w:id="9"/>
     </w:p>
     <w:p>
       <w:pPr>
@@ -3250,10 +3250,10 @@
       <w:pPr>
         <w:pStyle w:val="2"/>
       </w:pPr>
-      <w:bookmarkStart w:id="10" w:name="_Toc96368584"/>
+      <w:bookmarkStart w:id="10" w:name="_Toc96693480"/>
+      <w:bookmarkEnd w:id="6"/>
       <w:bookmarkEnd w:id="7"/>
       <w:bookmarkEnd w:id="8"/>
-      <w:bookmarkEnd w:id="9"/>
       <w:r>
         <w:t>Scope and preconditions</w:t>
       </w:r>
@@ -3545,10 +3545,10 @@
         <w:pStyle w:val="2"/>
       </w:pPr>
       <w:bookmarkStart w:id="11" w:name="_Toc507670776"/>
-      <w:bookmarkStart w:id="12" w:name="_Toc96368585"/>
-      <w:bookmarkStart w:id="13" w:name="_Toc327581048"/>
-      <w:bookmarkStart w:id="14" w:name="_Toc327581598"/>
-      <w:bookmarkStart w:id="15" w:name="_Toc327583378"/>
+      <w:bookmarkStart w:id="12" w:name="_Toc327581048"/>
+      <w:bookmarkStart w:id="13" w:name="_Toc327581598"/>
+      <w:bookmarkStart w:id="14" w:name="_Toc327583378"/>
+      <w:bookmarkStart w:id="15" w:name="_Toc96693481"/>
       <w:r>
         <w:t>Strateg</w:t>
       </w:r>
@@ -3556,58 +3556,58 @@
       <w:r>
         <w:t>y</w:t>
       </w:r>
+      <w:bookmarkEnd w:id="15"/>
+    </w:p>
+    <w:p>
+      <w:pPr>
+        <w:rPr>
+          <w:lang w:val="en-GB"/>
+        </w:rPr>
+      </w:pPr>
+      <w:r>
+        <w:rPr>
+          <w:i/>
+          <w:sz w:val="16"/>
+          <w:szCs w:val="16"/>
+          <w:lang w:val="en-US"/>
+        </w:rPr>
+        <w:tab/>
+      </w:r>
+      <w:r>
+        <w:rPr>
+          <w:i/>
+          <w:lang w:val="en-US"/>
+        </w:rPr>
+        <w:t>The strategy for this project is going to be SCRUM. The work process will be 18 weeks long and will be divided by Sprints that are each consisting of 3 weeks.</w:t>
+      </w:r>
+      <w:r>
+        <w:rPr>
+          <w:i/>
+          <w:lang w:val="en-US"/>
+        </w:rPr>
+        <w:t xml:space="preserve"> At each sprint new deliverables will be created and the deliverables of the previous sprint will be revisited and improved.</w:t>
+      </w:r>
+    </w:p>
+    <w:p>
+      <w:pPr>
+        <w:pStyle w:val="2"/>
+      </w:pPr>
+      <w:bookmarkStart w:id="16" w:name="_Toc96693482"/>
+      <w:r>
+        <w:t xml:space="preserve">Research </w:t>
+      </w:r>
+      <w:r>
+        <w:t>q</w:t>
+      </w:r>
+      <w:r>
+        <w:t>uestions</w:t>
+      </w:r>
+      <w:r>
+        <w:t xml:space="preserve"> and methodology</w:t>
+      </w:r>
       <w:bookmarkEnd w:id="12"/>
-    </w:p>
-    <w:p>
-      <w:pPr>
-        <w:rPr>
-          <w:lang w:val="en-GB"/>
-        </w:rPr>
-      </w:pPr>
-      <w:r>
-        <w:rPr>
-          <w:i/>
-          <w:sz w:val="16"/>
-          <w:szCs w:val="16"/>
-          <w:lang w:val="en-US"/>
-        </w:rPr>
-        <w:tab/>
-      </w:r>
-      <w:r>
-        <w:rPr>
-          <w:i/>
-          <w:lang w:val="en-US"/>
-        </w:rPr>
-        <w:t>The strategy for this project is going to be SCRUM. The work process will be 18 weeks long and will be divided by Sprints that are each consisting of 3 weeks.</w:t>
-      </w:r>
-      <w:r>
-        <w:rPr>
-          <w:i/>
-          <w:lang w:val="en-US"/>
-        </w:rPr>
-        <w:t xml:space="preserve"> At each sprint new deliverables will be created and the deliverables of the previous sprint will be revisited and improved.</w:t>
-      </w:r>
-    </w:p>
-    <w:p>
-      <w:pPr>
-        <w:pStyle w:val="2"/>
-      </w:pPr>
-      <w:bookmarkStart w:id="16" w:name="_Toc96368586"/>
-      <w:r>
-        <w:t xml:space="preserve">Research </w:t>
-      </w:r>
-      <w:r>
-        <w:t>q</w:t>
-      </w:r>
-      <w:r>
-        <w:t>uestions</w:t>
-      </w:r>
-      <w:r>
-        <w:t xml:space="preserve"> and methodology</w:t>
-      </w:r>
       <w:bookmarkEnd w:id="13"/>
       <w:bookmarkEnd w:id="14"/>
-      <w:bookmarkEnd w:id="15"/>
       <w:bookmarkEnd w:id="16"/>
     </w:p>
     <w:p>
@@ -3641,11 +3641,6 @@
           <w:i/>
         </w:rPr>
         <w:tab/>
-      </w:r>
-      <w:r>
-        <w:rPr>
-          <w:i/>
-        </w:rPr>
         <w:t xml:space="preserve">The most used research method for this project is going to be </w:t>
       </w:r>
       <w:r>
@@ -3659,19 +3654,7 @@
         <w:rPr>
           <w:i/>
         </w:rPr>
-        <w:t xml:space="preserve"> . There are many</w:t>
-      </w:r>
-      <w:r>
-        <w:rPr>
-          <w:i/>
-        </w:rPr>
-        <w:t xml:space="preserve"> </w:t>
-      </w:r>
-      <w:r>
-        <w:rPr>
-          <w:i/>
-        </w:rPr>
-        <w:t>online sources</w:t>
+        <w:t xml:space="preserve"> . There are many online sources</w:t>
       </w:r>
       <w:r>
         <w:rPr>
@@ -3699,7 +3682,7 @@
       <w:pPr>
         <w:pStyle w:val="2"/>
       </w:pPr>
-      <w:bookmarkStart w:id="17" w:name="_Toc96368587"/>
+      <w:bookmarkStart w:id="17" w:name="_Toc96693483"/>
       <w:r>
         <w:t>End products</w:t>
       </w:r>
@@ -3787,7 +3770,7 @@
       <w:pPr>
         <w:pStyle w:val="2"/>
       </w:pPr>
-      <w:bookmarkStart w:id="18" w:name="_Toc96368588"/>
+      <w:bookmarkStart w:id="18" w:name="_Toc96693484"/>
       <w:r>
         <w:t>User stories</w:t>
       </w:r>
@@ -6023,7 +6006,7 @@
       <w:bookmarkStart w:id="21" w:name="_Toc327583380"/>
       <w:bookmarkStart w:id="22" w:name="_Toc339966119"/>
       <w:bookmarkStart w:id="23" w:name="_Toc507670779"/>
-      <w:bookmarkStart w:id="24" w:name="_Toc96368589"/>
+      <w:bookmarkStart w:id="24" w:name="_Toc96693485"/>
       <w:r>
         <w:lastRenderedPageBreak/>
         <w:t>Project</w:t>
@@ -6057,7 +6040,7 @@
       <w:bookmarkStart w:id="28" w:name="_Toc339966120"/>
       <w:bookmarkStart w:id="29" w:name="_Toc480254627"/>
       <w:bookmarkStart w:id="30" w:name="_Toc507670780"/>
-      <w:bookmarkStart w:id="31" w:name="_Toc96368590"/>
+      <w:bookmarkStart w:id="31" w:name="_Toc96693486"/>
       <w:r>
         <w:t xml:space="preserve">Stakeholders and </w:t>
       </w:r>
@@ -6660,7 +6643,7 @@
         <w:pStyle w:val="2"/>
       </w:pPr>
       <w:bookmarkStart w:id="32" w:name="_Toc507670781"/>
-      <w:bookmarkStart w:id="33" w:name="_Toc96368591"/>
+      <w:bookmarkStart w:id="33" w:name="_Toc96693487"/>
       <w:r>
         <w:t>Communicati</w:t>
       </w:r>
@@ -7026,7 +7009,7 @@
       <w:bookmarkStart w:id="36" w:name="_Toc327583383"/>
       <w:bookmarkStart w:id="37" w:name="_Toc339966122"/>
       <w:bookmarkStart w:id="38" w:name="_Toc507670782"/>
-      <w:bookmarkStart w:id="39" w:name="_Toc96368592"/>
+      <w:bookmarkStart w:id="39" w:name="_Toc96693488"/>
       <w:r>
         <w:lastRenderedPageBreak/>
         <w:t>Activities and</w:t>
@@ -7049,7 +7032,7 @@
       <w:pPr>
         <w:pStyle w:val="2"/>
       </w:pPr>
-      <w:bookmarkStart w:id="40" w:name="_Toc96368593"/>
+      <w:bookmarkStart w:id="40" w:name="_Toc96693489"/>
       <w:r>
         <w:t>Phases of the project</w:t>
       </w:r>
@@ -7304,7 +7287,7 @@
       <w:pPr>
         <w:pStyle w:val="2"/>
       </w:pPr>
-      <w:bookmarkStart w:id="41" w:name="_Toc96368594"/>
+      <w:bookmarkStart w:id="41" w:name="_Toc96693490"/>
       <w:r>
         <w:t>Time plan</w:t>
       </w:r>
@@ -7793,7 +7776,7 @@
       <w:bookmarkStart w:id="47" w:name="_Toc327583391"/>
       <w:bookmarkStart w:id="48" w:name="_Toc339966130"/>
       <w:bookmarkStart w:id="49" w:name="_Toc507670785"/>
-      <w:bookmarkStart w:id="50" w:name="_Toc96368595"/>
+      <w:bookmarkStart w:id="50" w:name="_Toc96693491"/>
       <w:bookmarkEnd w:id="42"/>
       <w:bookmarkEnd w:id="43"/>
       <w:bookmarkEnd w:id="44"/>
@@ -7862,7 +7845,7 @@
         <w:pStyle w:val="2"/>
       </w:pPr>
       <w:bookmarkStart w:id="55" w:name="_Toc507670786"/>
-      <w:bookmarkStart w:id="56" w:name="_Toc96368596"/>
+      <w:bookmarkStart w:id="56" w:name="_Toc96693492"/>
       <w:r>
         <w:t>Test</w:t>
       </w:r>
@@ -8342,7 +8325,7 @@
         <w:pStyle w:val="2"/>
       </w:pPr>
       <w:bookmarkStart w:id="57" w:name="_Toc507670787"/>
-      <w:bookmarkStart w:id="58" w:name="_Toc96368597"/>
+      <w:bookmarkStart w:id="58" w:name="_Toc96693493"/>
       <w:r>
         <w:t>Test</w:t>
       </w:r>
@@ -8667,7 +8650,7 @@
         <w:pStyle w:val="2"/>
       </w:pPr>
       <w:bookmarkStart w:id="59" w:name="_Toc507670788"/>
-      <w:bookmarkStart w:id="60" w:name="_Toc96368598"/>
+      <w:bookmarkStart w:id="60" w:name="_Toc96693494"/>
       <w:r>
         <w:t xml:space="preserve">Configuration </w:t>
       </w:r>
@@ -8919,7 +8902,7 @@
       <w:bookmarkStart w:id="63" w:name="_Toc327583394"/>
       <w:bookmarkStart w:id="64" w:name="_Toc339966133"/>
       <w:bookmarkStart w:id="65" w:name="_Toc507670789"/>
-      <w:bookmarkStart w:id="66" w:name="_Toc96368599"/>
+      <w:bookmarkStart w:id="66" w:name="_Toc96693495"/>
       <w:r>
         <w:lastRenderedPageBreak/>
         <w:t>Financ</w:t>
@@ -8944,7 +8927,7 @@
       <w:pPr>
         <w:pStyle w:val="2"/>
       </w:pPr>
-      <w:bookmarkStart w:id="67" w:name="_Toc96368600"/>
+      <w:bookmarkStart w:id="67" w:name="_Toc96693496"/>
       <w:r>
         <w:t>Project budget</w:t>
       </w:r>
@@ -9118,7 +9101,7 @@
       <w:pPr>
         <w:pStyle w:val="2"/>
       </w:pPr>
-      <w:bookmarkStart w:id="71" w:name="_Toc96368601"/>
+      <w:bookmarkStart w:id="71" w:name="_Toc96693497"/>
       <w:bookmarkEnd w:id="68"/>
       <w:bookmarkEnd w:id="69"/>
       <w:bookmarkEnd w:id="70"/>
@@ -14840,7 +14823,9 @@
 </file>
 
 <file path=customXml/item1.xml><?xml version="1.0" encoding="utf-8"?>
-<b:Sources xmlns:b="http://schemas.openxmlformats.org/officeDocument/2006/bibliography" xmlns="http://schemas.openxmlformats.org/officeDocument/2006/bibliography" SelectedStyle="\APASixthEditionOfficeOnline.xsl" StyleName="APA" Version="6"/>
+<p:properties xmlns:p="http://schemas.microsoft.com/office/2006/metadata/properties" xmlns:xsi="http://www.w3.org/2001/XMLSchema-instance" xmlns:pc="http://schemas.microsoft.com/office/infopath/2007/PartnerControls">
+  <documentManagement/>
+</p:properties>
 </file>
 
 <file path=customXml/item2.xml><?xml version="1.0" encoding="utf-8"?>
@@ -14958,9 +14943,7 @@
 </file>
 
 <file path=customXml/item3.xml><?xml version="1.0" encoding="utf-8"?>
-<p:properties xmlns:p="http://schemas.microsoft.com/office/2006/metadata/properties" xmlns:xsi="http://www.w3.org/2001/XMLSchema-instance" xmlns:pc="http://schemas.microsoft.com/office/infopath/2007/PartnerControls">
-  <documentManagement/>
-</p:properties>
+<b:Sources xmlns:b="http://schemas.openxmlformats.org/officeDocument/2006/bibliography" xmlns="http://schemas.openxmlformats.org/officeDocument/2006/bibliography" SelectedStyle="\APASixthEditionOfficeOnline.xsl" StyleName="APA" Version="6"/>
 </file>
 
 <file path=customXml/item4.xml><?xml version="1.0" encoding="utf-8"?>
@@ -14973,9 +14956,10 @@
 </file>
 
 <file path=customXml/itemProps1.xml><?xml version="1.0" encoding="utf-8"?>
-<ds:datastoreItem xmlns:ds="http://schemas.openxmlformats.org/officeDocument/2006/customXml" ds:itemID="{AED06569-D703-4CEB-98AE-08845890B420}">
+<ds:datastoreItem xmlns:ds="http://schemas.openxmlformats.org/officeDocument/2006/customXml" ds:itemID="{AC94A26D-82EB-45B7-AEA3-129FBDD1FCEB}">
   <ds:schemaRefs>
-    <ds:schemaRef ds:uri="http://schemas.openxmlformats.org/officeDocument/2006/bibliography"/>
+    <ds:schemaRef ds:uri="http://schemas.microsoft.com/office/2006/metadata/properties"/>
+    <ds:schemaRef ds:uri="http://schemas.microsoft.com/office/infopath/2007/PartnerControls"/>
   </ds:schemaRefs>
 </ds:datastoreItem>
 </file>
@@ -14997,10 +14981,9 @@
 </file>
 
 <file path=customXml/itemProps3.xml><?xml version="1.0" encoding="utf-8"?>
-<ds:datastoreItem xmlns:ds="http://schemas.openxmlformats.org/officeDocument/2006/customXml" ds:itemID="{AC94A26D-82EB-45B7-AEA3-129FBDD1FCEB}">
+<ds:datastoreItem xmlns:ds="http://schemas.openxmlformats.org/officeDocument/2006/customXml" ds:itemID="{AED06569-D703-4CEB-98AE-08845890B420}">
   <ds:schemaRefs>
-    <ds:schemaRef ds:uri="http://schemas.microsoft.com/office/2006/metadata/properties"/>
-    <ds:schemaRef ds:uri="http://schemas.microsoft.com/office/infopath/2007/PartnerControls"/>
+    <ds:schemaRef ds:uri="http://schemas.openxmlformats.org/officeDocument/2006/bibliography"/>
   </ds:schemaRefs>
 </ds:datastoreItem>
 </file>

</xml_diff>